<commit_message>
commented out tensor flow and keras from requirements.txt
</commit_message>
<xml_diff>
--- a/HowToDeployOnHeroku.docx
+++ b/HowToDeployOnHeroku.docx
@@ -192,15 +192,24 @@
         <w:t xml:space="preserve"> </w:t>
       </w:r>
       <w:proofErr w:type="spellStart"/>
-      <w:proofErr w:type="gramStart"/>
       <w:r>
         <w:t>git:remote</w:t>
       </w:r>
       <w:proofErr w:type="spellEnd"/>
-      <w:proofErr w:type="gramEnd"/>
-      <w:r>
-        <w:t xml:space="preserve"> -a siraj-ass5-midterm</w:t>
-      </w:r>
+      <w:r>
+        <w:t xml:space="preserve"> -a siraj-ass</w:t>
+      </w:r>
+      <w:r>
+        <w:t>10</w:t>
+      </w:r>
+      <w:r>
+        <w:t>-</w:t>
+      </w:r>
+      <w:r>
+        <w:t>final</w:t>
+      </w:r>
+      <w:bookmarkStart w:id="1" w:name="_GoBack"/>
+      <w:bookmarkEnd w:id="1"/>
     </w:p>
     <w:p>
       <w:pPr>
@@ -219,7 +228,6 @@
       <w:r>
         <w:t xml:space="preserve">: </w:t>
       </w:r>
-      <w:bookmarkStart w:id="1" w:name="_GoBack"/>
       <w:r>
         <w:t xml:space="preserve">git push </w:t>
       </w:r>
@@ -231,7 +239,6 @@
       <w:r>
         <w:t xml:space="preserve"> master</w:t>
       </w:r>
-      <w:bookmarkEnd w:id="1"/>
     </w:p>
     <w:p>
       <w:pPr>

</xml_diff>

<commit_message>
Added all 10 stocks -- final submission
</commit_message>
<xml_diff>
--- a/HowToDeployOnHeroku.docx
+++ b/HowToDeployOnHeroku.docx
@@ -25,6 +25,11 @@
       <w:r>
         <w:t>Date: 27-Sep-2019</w:t>
       </w:r>
+      <w:r>
+        <w:t>; Updated: 10-NOV-2019</w:t>
+      </w:r>
+      <w:bookmarkStart w:id="0" w:name="_GoBack"/>
+      <w:bookmarkEnd w:id="0"/>
     </w:p>
     <w:p>
       <w:pPr>
@@ -147,7 +152,7 @@
         </w:numPr>
         <w:spacing w:after="0"/>
       </w:pPr>
-      <w:bookmarkStart w:id="0" w:name="_Hlk21266944"/>
+      <w:bookmarkStart w:id="1" w:name="_Hlk21266944"/>
       <w:proofErr w:type="spellStart"/>
       <w:r>
         <w:t>cmd</w:t>
@@ -156,7 +161,7 @@
       <w:r>
         <w:t xml:space="preserve">: </w:t>
       </w:r>
-      <w:bookmarkEnd w:id="0"/>
+      <w:bookmarkEnd w:id="1"/>
       <w:proofErr w:type="spellStart"/>
       <w:r>
         <w:t>heroku</w:t>
@@ -192,10 +197,12 @@
         <w:t xml:space="preserve"> </w:t>
       </w:r>
       <w:proofErr w:type="spellStart"/>
+      <w:proofErr w:type="gramStart"/>
       <w:r>
         <w:t>git:remote</w:t>
       </w:r>
       <w:proofErr w:type="spellEnd"/>
+      <w:proofErr w:type="gramEnd"/>
       <w:r>
         <w:t xml:space="preserve"> -a siraj-ass</w:t>
       </w:r>
@@ -208,8 +215,6 @@
       <w:r>
         <w:t>final</w:t>
       </w:r>
-      <w:bookmarkStart w:id="1" w:name="_GoBack"/>
-      <w:bookmarkEnd w:id="1"/>
     </w:p>
     <w:p>
       <w:pPr>
@@ -265,6 +270,32 @@
       <w:pPr>
         <w:spacing w:after="0"/>
       </w:pPr>
+    </w:p>
+    <w:p>
+      <w:pPr>
+        <w:spacing w:after="0"/>
+      </w:pPr>
+      <w:r>
+        <w:rPr>
+          <w:b/>
+          <w:u w:val="single"/>
+        </w:rPr>
+        <w:t>NOTE:</w:t>
+      </w:r>
+      <w:r>
+        <w:t xml:space="preserve"> Git Hub bash is getting hung.  </w:t>
+      </w:r>
+      <w:proofErr w:type="spellStart"/>
+      <w:r>
+        <w:t>VSCode</w:t>
+      </w:r>
+      <w:proofErr w:type="spellEnd"/>
+      <w:r>
+        <w:t xml:space="preserve"> </w:t>
+      </w:r>
+      <w:r>
+        <w:t>bash is better for this.</w:t>
+      </w:r>
     </w:p>
     <w:p>
       <w:pPr>

</xml_diff>